<commit_message>
Pridejau gui prototipo vaizda
</commit_message>
<xml_diff>
--- a/KSPlab2.docx
+++ b/KSPlab2.docx
@@ -203,14 +203,28 @@
           <w:rFonts w:asciiTheme="minorHAnsi" w:hAnsiTheme="minorHAnsi" w:cstheme="minorHAnsi"/>
           <w:sz w:val="28"/>
         </w:rPr>
-        <w:t>2018-09-1</w:t>
+        <w:t>2018-</w:t>
       </w:r>
       <w:r>
         <w:rPr>
           <w:rFonts w:asciiTheme="minorHAnsi" w:hAnsiTheme="minorHAnsi" w:cstheme="minorHAnsi"/>
           <w:sz w:val="28"/>
         </w:rPr>
-        <w:t>2</w:t>
+        <w:t>10</w:t>
+      </w:r>
+      <w:r>
+        <w:rPr>
+          <w:rFonts w:asciiTheme="minorHAnsi" w:hAnsiTheme="minorHAnsi" w:cstheme="minorHAnsi"/>
+          <w:sz w:val="28"/>
+        </w:rPr>
+        <w:t>-</w:t>
+      </w:r>
+      <w:r>
+        <w:rPr>
+          <w:rFonts w:asciiTheme="minorHAnsi" w:hAnsiTheme="minorHAnsi" w:cstheme="minorHAnsi"/>
+          <w:sz w:val="28"/>
+        </w:rPr>
+        <w:t>31</w:t>
       </w:r>
     </w:p>
     <w:p>
@@ -11151,7 +11165,6 @@
         <w:ind w:firstLine="426"/>
         <w:jc w:val="center"/>
       </w:pPr>
-      <w:bookmarkStart w:id="21" w:name="_GoBack"/>
       <w:r>
         <w:rPr>
           <w:noProof/>
@@ -11198,7 +11211,6 @@
           </wp:inline>
         </w:drawing>
       </w:r>
-      <w:bookmarkEnd w:id="21"/>
     </w:p>
     <w:p>
       <w:pPr>
@@ -11266,21 +11278,21 @@
       <w:pPr>
         <w:pStyle w:val="Heading1"/>
       </w:pPr>
-      <w:bookmarkStart w:id="22" w:name="_Toc526184756"/>
+      <w:bookmarkStart w:id="21" w:name="_Toc526184756"/>
       <w:r>
         <w:t>Reikalavimų analizės modelis</w:t>
       </w:r>
+      <w:bookmarkEnd w:id="21"/>
+    </w:p>
+    <w:p>
+      <w:pPr>
+        <w:pStyle w:val="Heading2"/>
+      </w:pPr>
+      <w:bookmarkStart w:id="22" w:name="_Toc526184757"/>
+      <w:r>
+        <w:t>Panaudojimo atvejų analizės diagramos</w:t>
+      </w:r>
       <w:bookmarkEnd w:id="22"/>
-    </w:p>
-    <w:p>
-      <w:pPr>
-        <w:pStyle w:val="Heading2"/>
-      </w:pPr>
-      <w:bookmarkStart w:id="23" w:name="_Toc526184757"/>
-      <w:r>
-        <w:t>Panaudojimo atvejų analizės diagramos</w:t>
-      </w:r>
-      <w:bookmarkEnd w:id="23"/>
     </w:p>
     <w:p>
       <w:pPr>
@@ -11497,14 +11509,36 @@
       <w:r>
         <w:t xml:space="preserve">pav. </w:t>
       </w:r>
-      <w:fldSimple w:instr=" SEQ pav. \* ARABIC ">
-        <w:r>
-          <w:rPr>
-            <w:noProof/>
-          </w:rPr>
-          <w:t>28</w:t>
-        </w:r>
-      </w:fldSimple>
+      <w:r>
+        <w:rPr>
+          <w:noProof/>
+        </w:rPr>
+        <w:fldChar w:fldCharType="begin"/>
+      </w:r>
+      <w:r>
+        <w:rPr>
+          <w:noProof/>
+        </w:rPr>
+        <w:instrText xml:space="preserve"> SEQ pav. \* ARABIC </w:instrText>
+      </w:r>
+      <w:r>
+        <w:rPr>
+          <w:noProof/>
+        </w:rPr>
+        <w:fldChar w:fldCharType="separate"/>
+      </w:r>
+      <w:r>
+        <w:rPr>
+          <w:noProof/>
+        </w:rPr>
+        <w:t>28</w:t>
+      </w:r>
+      <w:r>
+        <w:rPr>
+          <w:noProof/>
+        </w:rPr>
+        <w:fldChar w:fldCharType="end"/>
+      </w:r>
       <w:r>
         <w:t xml:space="preserve"> </w:t>
       </w:r>
@@ -11521,10 +11555,7 @@
     <w:p/>
     <w:p>
       <w:r>
-        <w:t>Administratorius suveda prisijungimo duomenis į „Prisijungimo langas“. „Prisijungimo lango valdiklis“ patikrina duomenų teisingumą ir atitinkamai, jei duomenys yra neteisingi įjungia „Klaidos parnešimo langas apie neteisingus duomenis“, arba įjungia „Pagrindinis langas“ su „Pagrindinio lango valdiklis“.  Paspaudus mygtuką „Kurjeriai“ įsijungia „Kurjerių langas“ su „Kurjerių lango valdiklis“,</w:t>
-      </w:r>
-      <w:r>
-        <w:t xml:space="preserve"> kuriame paspaudus mygtuką „Pašalinti kurjerį“ įsijungia langas „Kurjerio pašalinimo langas“ su valdikliu „Kurjerių pašalinimo lango valdiklis“. Valdiklis kreipiasi į „Kurjeris“ objektus, ir bando ištrinti pasirinktą įrašą. Apie operacijos eigą grąžinamas atsakymas, kurį valdiklis patikrina. Jei pašalinti pavyko atsidaro „Pranešimo langas apie sėkmingą pašalinimą“, jeigu nepavyko, tai atsidaro langas „Pranešimo langas apie nesėkmingą pašalinimą“.</w:t>
+        <w:t>Administratorius suveda prisijungimo duomenis į „Prisijungimo langas“. „Prisijungimo lango valdiklis“ patikrina duomenų teisingumą ir atitinkamai, jei duomenys yra neteisingi įjungia „Klaidos parnešimo langas apie neteisingus duomenis“, arba įjungia „Pagrindinis langas“ su „Pagrindinio lango valdiklis“.  Paspaudus mygtuką „Kurjeriai“ įsijungia „Kurjerių langas“ su „Kurjerių lango valdiklis“, kuriame paspaudus mygtuką „Pašalinti kurjerį“ įsijungia langas „Kurjerio pašalinimo langas“ su valdikliu „Kurjerių pašalinimo lango valdiklis“. Valdiklis kreipiasi į „Kurjeris“ objektus, ir bando ištrinti pasirinktą įrašą. Apie operacijos eigą grąžinamas atsakymas, kurį valdiklis patikrina. Jei pašalinti pavyko atsidaro „Pranešimo langas apie sėkmingą pašalinimą“, jeigu nepavyko, tai atsidaro langas „Pranešimo langas apie nesėkmingą pašalinimą“.</w:t>
       </w:r>
     </w:p>
     <w:p>
@@ -11593,14 +11624,36 @@
       <w:r>
         <w:t xml:space="preserve">pav. </w:t>
       </w:r>
-      <w:fldSimple w:instr=" SEQ pav. \* ARABIC ">
-        <w:r>
-          <w:rPr>
-            <w:noProof/>
-          </w:rPr>
-          <w:t>29</w:t>
-        </w:r>
-      </w:fldSimple>
+      <w:r>
+        <w:rPr>
+          <w:noProof/>
+        </w:rPr>
+        <w:fldChar w:fldCharType="begin"/>
+      </w:r>
+      <w:r>
+        <w:rPr>
+          <w:noProof/>
+        </w:rPr>
+        <w:instrText xml:space="preserve"> SEQ pav. \* ARABIC </w:instrText>
+      </w:r>
+      <w:r>
+        <w:rPr>
+          <w:noProof/>
+        </w:rPr>
+        <w:fldChar w:fldCharType="separate"/>
+      </w:r>
+      <w:r>
+        <w:rPr>
+          <w:noProof/>
+        </w:rPr>
+        <w:t>29</w:t>
+      </w:r>
+      <w:r>
+        <w:rPr>
+          <w:noProof/>
+        </w:rPr>
+        <w:fldChar w:fldCharType="end"/>
+      </w:r>
       <w:r>
         <w:t xml:space="preserve"> PA "Ieškoti buvimo vietos" analizės diagrama</w:t>
       </w:r>
@@ -11608,10 +11661,7 @@
     <w:p/>
     <w:p>
       <w:r>
-        <w:t>Administratorius suveda prisijungimo duomenis į „Prisijungimo langas“. „Prisijungimo lango valdiklis“ patikrina duomenų teisingumą ir atitinkamai, jei duomenys yra neteisingi įjungia „Klaidos parnešimo langas apie neteisingus duomenis“, arba įjungia „Pagrindinis langas“ su „Pagrindinio lango valdiklis“.  Paspaudus mygtuką „Kurjeriai“ įsijungia „Kurjerių langas“ su „Kurjerių lango valdiklis“,</w:t>
-      </w:r>
-      <w:r>
-        <w:t xml:space="preserve"> kuriame paspaudus mygtuką „Ieškoti buvimo vietos“ atsidaro </w:t>
+        <w:t xml:space="preserve">Administratorius suveda prisijungimo duomenis į „Prisijungimo langas“. „Prisijungimo lango valdiklis“ patikrina duomenų teisingumą ir atitinkamai, jei duomenys yra neteisingi įjungia „Klaidos parnešimo langas apie neteisingus duomenis“, arba įjungia „Pagrindinis langas“ su „Pagrindinio lango valdiklis“.  Paspaudus mygtuką „Kurjeriai“ įsijungia „Kurjerių langas“ su „Kurjerių lango valdiklis“, kuriame paspaudus mygtuką „Ieškoti buvimo vietos“ atsidaro </w:t>
       </w:r>
       <w:r>
         <w:t xml:space="preserve">langas „Buvimo vietos ieškojimo langas“ su valdikliu „Buvimo vietos ieškojimo lango valdiklis“. Valdiklis kreipiasi į </w:t>
@@ -11697,14 +11747,36 @@
       <w:r>
         <w:t xml:space="preserve">pav. </w:t>
       </w:r>
-      <w:fldSimple w:instr=" SEQ pav. \* ARABIC ">
-        <w:r>
-          <w:rPr>
-            <w:noProof/>
-          </w:rPr>
-          <w:t>30</w:t>
-        </w:r>
-      </w:fldSimple>
+      <w:r>
+        <w:rPr>
+          <w:noProof/>
+        </w:rPr>
+        <w:fldChar w:fldCharType="begin"/>
+      </w:r>
+      <w:r>
+        <w:rPr>
+          <w:noProof/>
+        </w:rPr>
+        <w:instrText xml:space="preserve"> SEQ pav. \* ARABIC </w:instrText>
+      </w:r>
+      <w:r>
+        <w:rPr>
+          <w:noProof/>
+        </w:rPr>
+        <w:fldChar w:fldCharType="separate"/>
+      </w:r>
+      <w:r>
+        <w:rPr>
+          <w:noProof/>
+        </w:rPr>
+        <w:t>30</w:t>
+      </w:r>
+      <w:r>
+        <w:rPr>
+          <w:noProof/>
+        </w:rPr>
+        <w:fldChar w:fldCharType="end"/>
+      </w:r>
       <w:r>
         <w:t xml:space="preserve"> PA "Planuoti maršrutą" analizės diagrama</w:t>
       </w:r>
@@ -11712,10 +11784,7 @@
     <w:p/>
     <w:p>
       <w:r>
-        <w:t>Kurjeris</w:t>
-      </w:r>
-      <w:r>
-        <w:t xml:space="preserve"> suveda prisijungimo duomenis į „Prisijungimo langas“. „Prisijungimo lango valdiklis“ patikrina duomenų teisingumą ir atitinkamai, jei duomenys yra neteisingi įjungia „Klaidos parnešimo langas apie neteisingus duomenis“, arba įjungia „Pagrindinis langas“ su „Pagrindinio lango valdiklis“.  Paspaudus mygtuką „Kurjeriai“ įsijungia „Kurjerių langas“ su „Kurjerių lango valdiklis“,</w:t>
+        <w:t>Kurjeris suveda prisijungimo duomenis į „Prisijungimo langas“. „Prisijungimo lango valdiklis“ patikrina duomenų teisingumą ir atitinkamai, jei duomenys yra neteisingi įjungia „Klaidos parnešimo langas apie neteisingus duomenis“, arba įjungia „Pagrindinis langas“ su „Pagrindinio lango valdiklis“.  Paspaudus mygtuką „Kurjeriai“ įsijungia „Kurjerių langas“ su „Kurjerių lango valdiklis“,</w:t>
       </w:r>
       <w:r>
         <w:t xml:space="preserve"> kuriame paspaudus mygtuką „Planuoti maršrutą“ atsidaro „Maršruto planavimo langas“ su atitinkamu valdikliu „Maršruto planavimo lango valdiklis“. Valdiklis kreipiasi į duomenų bazės lentelę „Maršrutas“ ir </w:t>
@@ -11811,14 +11880,36 @@
       <w:r>
         <w:t xml:space="preserve">pav. </w:t>
       </w:r>
-      <w:fldSimple w:instr=" SEQ pav. \* ARABIC ">
-        <w:r>
-          <w:rPr>
-            <w:noProof/>
-          </w:rPr>
-          <w:t>31</w:t>
-        </w:r>
-      </w:fldSimple>
+      <w:r>
+        <w:rPr>
+          <w:noProof/>
+        </w:rPr>
+        <w:fldChar w:fldCharType="begin"/>
+      </w:r>
+      <w:r>
+        <w:rPr>
+          <w:noProof/>
+        </w:rPr>
+        <w:instrText xml:space="preserve"> SEQ pav. \* ARABIC </w:instrText>
+      </w:r>
+      <w:r>
+        <w:rPr>
+          <w:noProof/>
+        </w:rPr>
+        <w:fldChar w:fldCharType="separate"/>
+      </w:r>
+      <w:r>
+        <w:rPr>
+          <w:noProof/>
+        </w:rPr>
+        <w:t>31</w:t>
+      </w:r>
+      <w:r>
+        <w:rPr>
+          <w:noProof/>
+        </w:rPr>
+        <w:fldChar w:fldCharType="end"/>
+      </w:r>
       <w:r>
         <w:t xml:space="preserve"> PA "Pakrauti automobilį" analizės diagrama</w:t>
       </w:r>
@@ -11826,10 +11917,7 @@
     <w:p/>
     <w:p>
       <w:r>
-        <w:t>Kurjeris suveda prisijungimo duomenis į „Prisijungimo langas“. „Prisijungimo lango valdiklis“ patikrina duomenų teisingumą ir atitinkamai, jei duomenys yra neteisingi įjungia „Klaidos parnešimo langas apie neteisingus duomenis“, arba įjungia „Pagrindinis langas“ su „Pagrindinio lango valdiklis“.  Paspaudus mygtuką „Kurjeriai“ įsijungia „Kurjerių langas“ su „Kurjerių lango valdiklis“,</w:t>
-      </w:r>
-      <w:r>
-        <w:t xml:space="preserve"> kuriame paspaudus mygtuką „Pakrauti automobilį“ atsidaro „Automobilio pakrovimo langas“ su „Automobilio pakrovimo lango valdiklis“ valdikliu. Valdiklis kreipiasi į duomenų bazės lentelę „Mar</w:t>
+        <w:t>Kurjeris suveda prisijungimo duomenis į „Prisijungimo langas“. „Prisijungimo lango valdiklis“ patikrina duomenų teisingumą ir atitinkamai, jei duomenys yra neteisingi įjungia „Klaidos parnešimo langas apie neteisingus duomenis“, arba įjungia „Pagrindinis langas“ su „Pagrindinio lango valdiklis“.  Paspaudus mygtuką „Kurjeriai“ įsijungia „Kurjerių langas“ su „Kurjerių lango valdiklis“, kuriame paspaudus mygtuką „Pakrauti automobilį“ atsidaro „Automobilio pakrovimo langas“ su „Automobilio pakrovimo lango valdiklis“ valdikliu. Valdiklis kreipiasi į duomenų bazės lentelę „Mar</w:t>
       </w:r>
       <w:r>
         <w:t>š</w:t>
@@ -11934,24 +12022,44 @@
       <w:r>
         <w:t xml:space="preserve">pav. </w:t>
       </w:r>
-      <w:fldSimple w:instr=" SEQ pav. \* ARABIC ">
-        <w:r>
-          <w:rPr>
-            <w:noProof/>
-          </w:rPr>
-          <w:t>32</w:t>
-        </w:r>
-      </w:fldSimple>
+      <w:r>
+        <w:rPr>
+          <w:noProof/>
+        </w:rPr>
+        <w:fldChar w:fldCharType="begin"/>
+      </w:r>
+      <w:r>
+        <w:rPr>
+          <w:noProof/>
+        </w:rPr>
+        <w:instrText xml:space="preserve"> SEQ pav. \* ARABIC </w:instrText>
+      </w:r>
+      <w:r>
+        <w:rPr>
+          <w:noProof/>
+        </w:rPr>
+        <w:fldChar w:fldCharType="separate"/>
+      </w:r>
+      <w:r>
+        <w:rPr>
+          <w:noProof/>
+        </w:rPr>
+        <w:t>32</w:t>
+      </w:r>
+      <w:r>
+        <w:rPr>
+          <w:noProof/>
+        </w:rPr>
+        <w:fldChar w:fldCharType="end"/>
+      </w:r>
       <w:r>
         <w:t xml:space="preserve"> PA "Patvirtinti ataskaitą" analizės diagrama</w:t>
       </w:r>
     </w:p>
-    <w:p>
-      <w:r>
-        <w:t>Kurjeris suveda prisijungimo duomenis į „Prisijungimo langas“. „Prisijungimo lango valdiklis“ patikrina duomenų teisingumą ir atitinkamai, jei duomenys yra neteisingi įjungia „Klaidos parnešimo langas apie neteisingus duomenis“, arba įjungia „Pagrindinis langas“ su „Pagrindinio lango valdiklis“.  Paspaudus mygtuką „Kurjeriai“ įsijungia „Kurjerių langas“ su „Kurjerių lango valdiklis“,</w:t>
-      </w:r>
-      <w:r>
-        <w:t xml:space="preserve"> kuriame paspaudus mygtuką „Patvirtinti ataskaitą“ įsijungia „Ataskaitos patvirtinimo langas“ su valdikliu „Ataskaitos patvirtinimo lango valdiklis“. Valdiklis kreipiasi į duomenų bazės lentelę „Ataskaitos“ su pasirenkama data ir </w:t>
+    <w:p/>
+    <w:p>
+      <w:r>
+        <w:t xml:space="preserve">Kurjeris suveda prisijungimo duomenis į „Prisijungimo langas“. „Prisijungimo lango valdiklis“ patikrina duomenų teisingumą ir atitinkamai, jei duomenys yra neteisingi įjungia „Klaidos parnešimo langas apie neteisingus duomenis“, arba įjungia „Pagrindinis langas“ su „Pagrindinio lango valdiklis“.  Paspaudus mygtuką „Kurjeriai“ įsijungia „Kurjerių langas“ su „Kurjerių lango valdiklis“, kuriame paspaudus mygtuką „Patvirtinti ataskaitą“ įsijungia „Ataskaitos patvirtinimo langas“ su valdikliu „Ataskaitos patvirtinimo lango valdiklis“. Valdiklis kreipiasi į duomenų bazės lentelę „Ataskaitos“ su pasirenkama data ir </w:t>
       </w:r>
       <w:r>
         <w:t xml:space="preserve">gauna </w:t>
@@ -11973,7 +12081,7 @@
       <w:pPr>
         <w:pStyle w:val="Heading2"/>
       </w:pPr>
-      <w:bookmarkStart w:id="24" w:name="_Toc526184758"/>
+      <w:bookmarkStart w:id="23" w:name="_Toc526184758"/>
       <w:r>
         <w:t>Naudotojo</w:t>
       </w:r>
@@ -11981,7 +12089,7 @@
         <w:t xml:space="preserve"> sąsajos modelis</w:t>
       </w:r>
       <w:bookmarkEnd w:id="19"/>
-      <w:bookmarkEnd w:id="24"/>
+      <w:bookmarkEnd w:id="23"/>
       <w:r>
         <w:t xml:space="preserve"> </w:t>
       </w:r>
@@ -12174,6 +12282,415 @@
         <w:br w:type="page"/>
       </w:r>
     </w:p>
+    <w:p>
+      <w:pPr>
+        <w:pStyle w:val="Heading2"/>
+      </w:pPr>
+      <w:r>
+        <w:lastRenderedPageBreak/>
+        <w:t>GUI prototipas</w:t>
+      </w:r>
+    </w:p>
+    <w:p/>
+    <w:p>
+      <w:r>
+        <w:rPr>
+          <w:noProof/>
+        </w:rPr>
+        <mc:AlternateContent>
+          <mc:Choice Requires="wps">
+            <w:drawing>
+              <wp:anchor distT="0" distB="0" distL="114300" distR="114300" simplePos="0" relativeHeight="251662336" behindDoc="0" locked="0" layoutInCell="1" allowOverlap="1" wp14:anchorId="176F2A85" wp14:editId="1EBEDBC7">
+                <wp:simplePos x="0" y="0"/>
+                <wp:positionH relativeFrom="column">
+                  <wp:posOffset>2306955</wp:posOffset>
+                </wp:positionH>
+                <wp:positionV relativeFrom="paragraph">
+                  <wp:posOffset>3001645</wp:posOffset>
+                </wp:positionV>
+                <wp:extent cx="2768600" cy="635"/>
+                <wp:effectExtent l="0" t="0" r="0" b="0"/>
+                <wp:wrapSquare wrapText="bothSides"/>
+                <wp:docPr id="11" name="Text Box 11"/>
+                <wp:cNvGraphicFramePr/>
+                <a:graphic xmlns:a="http://schemas.openxmlformats.org/drawingml/2006/main">
+                  <a:graphicData uri="http://schemas.microsoft.com/office/word/2010/wordprocessingShape">
+                    <wps:wsp>
+                      <wps:cNvSpPr txBox="1"/>
+                      <wps:spPr>
+                        <a:xfrm>
+                          <a:off x="0" y="0"/>
+                          <a:ext cx="2768600" cy="635"/>
+                        </a:xfrm>
+                        <a:prstGeom prst="rect">
+                          <a:avLst/>
+                        </a:prstGeom>
+                        <a:solidFill>
+                          <a:prstClr val="white"/>
+                        </a:solidFill>
+                        <a:ln>
+                          <a:noFill/>
+                        </a:ln>
+                      </wps:spPr>
+                      <wps:txbx>
+                        <w:txbxContent>
+                          <w:p>
+                            <w:pPr>
+                              <w:pStyle w:val="Caption"/>
+                              <w:jc w:val="center"/>
+                              <w:rPr>
+                                <w:rFonts w:ascii="Calibri" w:hAnsi="Calibri"/>
+                                <w:noProof/>
+                              </w:rPr>
+                            </w:pPr>
+                          </w:p>
+                        </w:txbxContent>
+                      </wps:txbx>
+                      <wps:bodyPr rot="0" spcFirstLastPara="0" vertOverflow="overflow" horzOverflow="overflow" vert="horz" wrap="square" lIns="0" tIns="0" rIns="0" bIns="0" numCol="1" spcCol="0" rtlCol="0" fromWordArt="0" anchor="t" anchorCtr="0" forceAA="0" compatLnSpc="1">
+                        <a:prstTxWarp prst="textNoShape">
+                          <a:avLst/>
+                        </a:prstTxWarp>
+                        <a:spAutoFit/>
+                      </wps:bodyPr>
+                    </wps:wsp>
+                  </a:graphicData>
+                </a:graphic>
+              </wp:anchor>
+            </w:drawing>
+          </mc:Choice>
+          <mc:Fallback>
+            <w:pict>
+              <v:shapetype w14:anchorId="176F2A85" id="_x0000_t202" coordsize="21600,21600" o:spt="202" path="m,l,21600r21600,l21600,xe">
+                <v:stroke joinstyle="miter"/>
+                <v:path gradientshapeok="t" o:connecttype="rect"/>
+              </v:shapetype>
+              <v:shape id="Text Box 11" o:spid="_x0000_s1026" type="#_x0000_t202" style="position:absolute;margin-left:181.65pt;margin-top:236.35pt;width:218pt;height:.05pt;z-index:251662336;visibility:visible;mso-wrap-style:square;mso-wrap-distance-left:9pt;mso-wrap-distance-top:0;mso-wrap-distance-right:9pt;mso-wrap-distance-bottom:0;mso-position-horizontal:absolute;mso-position-horizontal-relative:text;mso-position-vertical:absolute;mso-position-vertical-relative:text;v-text-anchor:top" o:gfxdata="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" stroked="f">
+                <v:textbox style="mso-fit-shape-to-text:t" inset="0,0,0,0">
+                  <w:txbxContent>
+                    <w:p>
+                      <w:pPr>
+                        <w:pStyle w:val="Caption"/>
+                        <w:jc w:val="center"/>
+                        <w:rPr>
+                          <w:rFonts w:ascii="Calibri" w:hAnsi="Calibri"/>
+                          <w:noProof/>
+                        </w:rPr>
+                      </w:pPr>
+                    </w:p>
+                  </w:txbxContent>
+                </v:textbox>
+                <w10:wrap type="square"/>
+              </v:shape>
+            </w:pict>
+          </mc:Fallback>
+        </mc:AlternateContent>
+      </w:r>
+    </w:p>
+    <w:p>
+      <w:pPr>
+        <w:keepNext/>
+        <w:jc w:val="center"/>
+      </w:pPr>
+      <w:r>
+        <w:rPr>
+          <w:noProof/>
+        </w:rPr>
+        <w:drawing>
+          <wp:inline distT="0" distB="0" distL="0" distR="0">
+            <wp:extent cx="2738887" cy="2504125"/>
+            <wp:effectExtent l="0" t="0" r="4445" b="0"/>
+            <wp:docPr id="12" name="Picture 12"/>
+            <wp:cNvGraphicFramePr>
+              <a:graphicFrameLocks xmlns:a="http://schemas.openxmlformats.org/drawingml/2006/main" noChangeAspect="1"/>
+            </wp:cNvGraphicFramePr>
+            <a:graphic xmlns:a="http://schemas.openxmlformats.org/drawingml/2006/main">
+              <a:graphicData uri="http://schemas.openxmlformats.org/drawingml/2006/picture">
+                <pic:pic xmlns:pic="http://schemas.openxmlformats.org/drawingml/2006/picture">
+                  <pic:nvPicPr>
+                    <pic:cNvPr id="12" name="Prisijungo langas.JPG"/>
+                    <pic:cNvPicPr/>
+                  </pic:nvPicPr>
+                  <pic:blipFill>
+                    <a:blip r:embed="rId42">
+                      <a:extLst>
+                        <a:ext uri="{28A0092B-C50C-407E-A947-70E740481C1C}">
+                          <a14:useLocalDpi xmlns:a14="http://schemas.microsoft.com/office/drawing/2010/main" val="0"/>
+                        </a:ext>
+                      </a:extLst>
+                    </a:blip>
+                    <a:stretch>
+                      <a:fillRect/>
+                    </a:stretch>
+                  </pic:blipFill>
+                  <pic:spPr>
+                    <a:xfrm>
+                      <a:off x="0" y="0"/>
+                      <a:ext cx="2752422" cy="2516500"/>
+                    </a:xfrm>
+                    <a:prstGeom prst="rect">
+                      <a:avLst/>
+                    </a:prstGeom>
+                  </pic:spPr>
+                </pic:pic>
+              </a:graphicData>
+            </a:graphic>
+          </wp:inline>
+        </w:drawing>
+      </w:r>
+    </w:p>
+    <w:p>
+      <w:pPr>
+        <w:pStyle w:val="Caption"/>
+        <w:jc w:val="center"/>
+      </w:pPr>
+      <w:r>
+        <w:t xml:space="preserve">pav. </w:t>
+      </w:r>
+      <w:fldSimple w:instr=" SEQ pav. \* ARABIC ">
+        <w:r>
+          <w:rPr>
+            <w:noProof/>
+          </w:rPr>
+          <w:t>34</w:t>
+        </w:r>
+      </w:fldSimple>
+      <w:r>
+        <w:t xml:space="preserve"> Prisijungimo langas</w:t>
+      </w:r>
+    </w:p>
+    <w:p>
+      <w:pPr>
+        <w:keepNext/>
+        <w:jc w:val="center"/>
+      </w:pPr>
+      <w:r>
+        <w:rPr>
+          <w:noProof/>
+        </w:rPr>
+        <w:drawing>
+          <wp:inline distT="0" distB="0" distL="0" distR="0">
+            <wp:extent cx="3398808" cy="3398808"/>
+            <wp:effectExtent l="0" t="0" r="0" b="0"/>
+            <wp:docPr id="15" name="Picture 15"/>
+            <wp:cNvGraphicFramePr>
+              <a:graphicFrameLocks xmlns:a="http://schemas.openxmlformats.org/drawingml/2006/main" noChangeAspect="1"/>
+            </wp:cNvGraphicFramePr>
+            <a:graphic xmlns:a="http://schemas.openxmlformats.org/drawingml/2006/main">
+              <a:graphicData uri="http://schemas.openxmlformats.org/drawingml/2006/picture">
+                <pic:pic xmlns:pic="http://schemas.openxmlformats.org/drawingml/2006/picture">
+                  <pic:nvPicPr>
+                    <pic:cNvPr id="15" name="Pagrindinis langas.JPG"/>
+                    <pic:cNvPicPr/>
+                  </pic:nvPicPr>
+                  <pic:blipFill>
+                    <a:blip r:embed="rId43">
+                      <a:extLst>
+                        <a:ext uri="{28A0092B-C50C-407E-A947-70E740481C1C}">
+                          <a14:useLocalDpi xmlns:a14="http://schemas.microsoft.com/office/drawing/2010/main" val="0"/>
+                        </a:ext>
+                      </a:extLst>
+                    </a:blip>
+                    <a:stretch>
+                      <a:fillRect/>
+                    </a:stretch>
+                  </pic:blipFill>
+                  <pic:spPr>
+                    <a:xfrm>
+                      <a:off x="0" y="0"/>
+                      <a:ext cx="3403206" cy="3403206"/>
+                    </a:xfrm>
+                    <a:prstGeom prst="rect">
+                      <a:avLst/>
+                    </a:prstGeom>
+                  </pic:spPr>
+                </pic:pic>
+              </a:graphicData>
+            </a:graphic>
+          </wp:inline>
+        </w:drawing>
+      </w:r>
+      <w:bookmarkStart w:id="24" w:name="_GoBack"/>
+      <w:bookmarkEnd w:id="24"/>
+    </w:p>
+    <w:p>
+      <w:pPr>
+        <w:pStyle w:val="Caption"/>
+        <w:jc w:val="center"/>
+      </w:pPr>
+      <w:r>
+        <w:t xml:space="preserve">pav. </w:t>
+      </w:r>
+      <w:fldSimple w:instr=" SEQ pav. \* ARABIC ">
+        <w:r>
+          <w:rPr>
+            <w:noProof/>
+          </w:rPr>
+          <w:t>35</w:t>
+        </w:r>
+      </w:fldSimple>
+      <w:r>
+        <w:t xml:space="preserve"> Pagrindinis langas</w:t>
+      </w:r>
+    </w:p>
+    <w:p>
+      <w:pPr>
+        <w:keepNext/>
+        <w:jc w:val="center"/>
+      </w:pPr>
+      <w:r>
+        <w:br w:type="page"/>
+      </w:r>
+      <w:r>
+        <w:rPr>
+          <w:noProof/>
+        </w:rPr>
+        <w:lastRenderedPageBreak/>
+        <w:drawing>
+          <wp:inline distT="0" distB="0" distL="0" distR="0">
+            <wp:extent cx="3062378" cy="3062378"/>
+            <wp:effectExtent l="0" t="0" r="5080" b="5080"/>
+            <wp:docPr id="1400703337" name="Picture 1400703337"/>
+            <wp:cNvGraphicFramePr>
+              <a:graphicFrameLocks xmlns:a="http://schemas.openxmlformats.org/drawingml/2006/main" noChangeAspect="1"/>
+            </wp:cNvGraphicFramePr>
+            <a:graphic xmlns:a="http://schemas.openxmlformats.org/drawingml/2006/main">
+              <a:graphicData uri="http://schemas.openxmlformats.org/drawingml/2006/picture">
+                <pic:pic xmlns:pic="http://schemas.openxmlformats.org/drawingml/2006/picture">
+                  <pic:nvPicPr>
+                    <pic:cNvPr id="1400703337" name="AdminViewKurjeriai.JPG"/>
+                    <pic:cNvPicPr/>
+                  </pic:nvPicPr>
+                  <pic:blipFill>
+                    <a:blip r:embed="rId44">
+                      <a:extLst>
+                        <a:ext uri="{28A0092B-C50C-407E-A947-70E740481C1C}">
+                          <a14:useLocalDpi xmlns:a14="http://schemas.microsoft.com/office/drawing/2010/main" val="0"/>
+                        </a:ext>
+                      </a:extLst>
+                    </a:blip>
+                    <a:stretch>
+                      <a:fillRect/>
+                    </a:stretch>
+                  </pic:blipFill>
+                  <pic:spPr>
+                    <a:xfrm>
+                      <a:off x="0" y="0"/>
+                      <a:ext cx="3070868" cy="3070868"/>
+                    </a:xfrm>
+                    <a:prstGeom prst="rect">
+                      <a:avLst/>
+                    </a:prstGeom>
+                  </pic:spPr>
+                </pic:pic>
+              </a:graphicData>
+            </a:graphic>
+          </wp:inline>
+        </w:drawing>
+      </w:r>
+    </w:p>
+    <w:p>
+      <w:pPr>
+        <w:pStyle w:val="Caption"/>
+        <w:jc w:val="center"/>
+      </w:pPr>
+      <w:r>
+        <w:t xml:space="preserve">pav. </w:t>
+      </w:r>
+      <w:fldSimple w:instr=" SEQ pav. \* ARABIC ">
+        <w:r>
+          <w:rPr>
+            <w:noProof/>
+          </w:rPr>
+          <w:t>36</w:t>
+        </w:r>
+      </w:fldSimple>
+      <w:r>
+        <w:t xml:space="preserve"> Admin vaizdas "Kurjeriai"</w:t>
+      </w:r>
+    </w:p>
+    <w:p/>
+    <w:p>
+      <w:pPr>
+        <w:keepNext/>
+        <w:jc w:val="center"/>
+      </w:pPr>
+      <w:r>
+        <w:rPr>
+          <w:noProof/>
+        </w:rPr>
+        <w:drawing>
+          <wp:inline distT="0" distB="0" distL="0" distR="0">
+            <wp:extent cx="3062378" cy="3062378"/>
+            <wp:effectExtent l="0" t="0" r="5080" b="5080"/>
+            <wp:docPr id="1400703339" name="Picture 1400703339"/>
+            <wp:cNvGraphicFramePr>
+              <a:graphicFrameLocks xmlns:a="http://schemas.openxmlformats.org/drawingml/2006/main" noChangeAspect="1"/>
+            </wp:cNvGraphicFramePr>
+            <a:graphic xmlns:a="http://schemas.openxmlformats.org/drawingml/2006/main">
+              <a:graphicData uri="http://schemas.openxmlformats.org/drawingml/2006/picture">
+                <pic:pic xmlns:pic="http://schemas.openxmlformats.org/drawingml/2006/picture">
+                  <pic:nvPicPr>
+                    <pic:cNvPr id="1400703339" name="CourierViewKurjeriai.JPG"/>
+                    <pic:cNvPicPr/>
+                  </pic:nvPicPr>
+                  <pic:blipFill>
+                    <a:blip r:embed="rId45">
+                      <a:extLst>
+                        <a:ext uri="{28A0092B-C50C-407E-A947-70E740481C1C}">
+                          <a14:useLocalDpi xmlns:a14="http://schemas.microsoft.com/office/drawing/2010/main" val="0"/>
+                        </a:ext>
+                      </a:extLst>
+                    </a:blip>
+                    <a:stretch>
+                      <a:fillRect/>
+                    </a:stretch>
+                  </pic:blipFill>
+                  <pic:spPr>
+                    <a:xfrm>
+                      <a:off x="0" y="0"/>
+                      <a:ext cx="3068050" cy="3068050"/>
+                    </a:xfrm>
+                    <a:prstGeom prst="rect">
+                      <a:avLst/>
+                    </a:prstGeom>
+                  </pic:spPr>
+                </pic:pic>
+              </a:graphicData>
+            </a:graphic>
+          </wp:inline>
+        </w:drawing>
+      </w:r>
+    </w:p>
+    <w:p>
+      <w:pPr>
+        <w:pStyle w:val="Caption"/>
+        <w:jc w:val="center"/>
+      </w:pPr>
+      <w:r>
+        <w:t xml:space="preserve">pav. </w:t>
+      </w:r>
+      <w:fldSimple w:instr=" SEQ pav. \* ARABIC ">
+        <w:r>
+          <w:rPr>
+            <w:noProof/>
+          </w:rPr>
+          <w:t>37</w:t>
+        </w:r>
+      </w:fldSimple>
+      <w:r>
+        <w:t xml:space="preserve"> Kurjerio vaizdas "Kurjeriai"</w:t>
+      </w:r>
+    </w:p>
+    <w:p>
+      <w:r>
+        <w:br w:type="page"/>
+      </w:r>
+    </w:p>
+    <w:p>
+      <w:pPr>
+        <w:jc w:val="center"/>
+      </w:pPr>
+    </w:p>
     <w:p/>
     <w:p>
       <w:pPr>
@@ -12236,7 +12753,7 @@
                     <pic:cNvPicPr/>
                   </pic:nvPicPr>
                   <pic:blipFill>
-                    <a:blip r:embed="rId42">
+                    <a:blip r:embed="rId46">
                       <a:extLst>
                         <a:ext uri="{28A0092B-C50C-407E-A947-70E740481C1C}">
                           <a14:useLocalDpi xmlns:a14="http://schemas.microsoft.com/office/drawing/2010/main" val="0"/>
@@ -12290,7 +12807,7 @@
         <w:rPr>
           <w:noProof/>
         </w:rPr>
-        <w:t>34</w:t>
+        <w:t>38</w:t>
       </w:r>
       <w:r>
         <w:rPr>
@@ -12416,7 +12933,7 @@
                     <pic:cNvPicPr/>
                   </pic:nvPicPr>
                   <pic:blipFill>
-                    <a:blip r:embed="rId43" cstate="print"/>
+                    <a:blip r:embed="rId47" cstate="print"/>
                     <a:stretch>
                       <a:fillRect/>
                     </a:stretch>
@@ -12468,7 +12985,7 @@
           <w:rFonts w:cstheme="minorHAnsi"/>
           <w:noProof/>
         </w:rPr>
-        <w:t>35</w:t>
+        <w:t>39</w:t>
       </w:r>
       <w:r>
         <w:rPr>
@@ -12645,7 +13162,7 @@
                     <pic:cNvPicPr/>
                   </pic:nvPicPr>
                   <pic:blipFill>
-                    <a:blip r:embed="rId44" cstate="print"/>
+                    <a:blip r:embed="rId48" cstate="print"/>
                     <a:stretch>
                       <a:fillRect/>
                     </a:stretch>
@@ -12697,7 +13214,7 @@
           <w:rFonts w:cstheme="minorHAnsi"/>
           <w:noProof/>
         </w:rPr>
-        <w:t>36</w:t>
+        <w:t>40</w:t>
       </w:r>
       <w:r>
         <w:rPr>
@@ -13150,7 +13667,7 @@
       <w:bookmarkEnd w:id="41"/>
     </w:p>
     <w:sectPr>
-      <w:footerReference w:type="default" r:id="rId45"/>
+      <w:footerReference w:type="default" r:id="rId49"/>
       <w:pgSz w:w="11906" w:h="16838"/>
       <w:pgMar w:top="1440" w:right="1800" w:bottom="851" w:left="1800" w:header="708" w:footer="708" w:gutter="0"/>
       <w:cols w:space="708"/>
@@ -17392,7 +17909,7 @@
 </file>
 
 <file path=customXml/itemProps1.xml><?xml version="1.0" encoding="utf-8"?>
-<ds:datastoreItem xmlns:ds="http://schemas.openxmlformats.org/officeDocument/2006/customXml" ds:itemID="{DCBD05CF-5B09-406B-B3BB-13F1ACF326C8}">
+<ds:datastoreItem xmlns:ds="http://schemas.openxmlformats.org/officeDocument/2006/customXml" ds:itemID="{9C792006-19A9-4EBE-909F-1267F1729852}">
   <ds:schemaRefs>
     <ds:schemaRef ds:uri="http://schemas.openxmlformats.org/officeDocument/2006/bibliography"/>
   </ds:schemaRefs>

</xml_diff>